<commit_message>
updated documentation for JS execution env.
</commit_message>
<xml_diff>
--- a/documentation - midterms/JavaScript.Runtime.Environment.docx
+++ b/documentation - midterms/JavaScript.Runtime.Environment.docx
@@ -7,7 +7,13 @@
         <w:jc w:val="center"/>
       </w:pPr>
       <w:r>
-        <w:t>JavaScript Runtime Environment</w:t>
+        <w:t xml:space="preserve">JavaScript </w:t>
+      </w:r>
+      <w:r>
+        <w:t>Execution</w:t>
+      </w:r>
+      <w:r>
+        <w:t xml:space="preserve"> Environment</w:t>
       </w:r>
     </w:p>
     <w:p>
@@ -20,7 +26,148 @@
           <w:shd w:val="clear" w:color="auto" w:fill="FFFFFF"/>
         </w:rPr>
       </w:pPr>
-      <w:r>
+    </w:p>
+    <w:p>
+      <w:pPr>
+        <w:rPr>
+          <w:rFonts w:ascii="Times New Roman" w:eastAsia="Times New Roman" w:hAnsi="Times New Roman" w:cs="Times New Roman"/>
+        </w:rPr>
+      </w:pPr>
+      <w:r>
+        <w:rPr>
+          <w:rFonts w:ascii="Times New Roman" w:eastAsia="Times New Roman" w:hAnsi="Times New Roman" w:cs="Times New Roman"/>
+        </w:rPr>
+        <w:t xml:space="preserve">The JavaScript Window object represents the window in which </w:t>
+      </w:r>
+      <w:r>
+        <w:rPr>
+          <w:rFonts w:ascii="Times New Roman" w:eastAsia="Times New Roman" w:hAnsi="Times New Roman" w:cs="Times New Roman"/>
+        </w:rPr>
+        <w:t xml:space="preserve">the browser displays documents </w:t>
+      </w:r>
+    </w:p>
+    <w:p>
+      <w:pPr>
+        <w:rPr>
+          <w:rFonts w:ascii="Times New Roman" w:eastAsia="Times New Roman" w:hAnsi="Times New Roman" w:cs="Times New Roman"/>
+        </w:rPr>
+      </w:pPr>
+    </w:p>
+    <w:p>
+      <w:pPr>
+        <w:rPr>
+          <w:rFonts w:ascii="Times New Roman" w:eastAsia="Times New Roman" w:hAnsi="Times New Roman" w:cs="Times New Roman"/>
+        </w:rPr>
+      </w:pPr>
+      <w:r>
+        <w:rPr>
+          <w:rFonts w:ascii="Times New Roman" w:eastAsia="Times New Roman" w:hAnsi="Times New Roman" w:cs="Times New Roman"/>
+        </w:rPr>
+        <w:t xml:space="preserve">The Window object provides the largest enclosing referencing environment for scripts - Its properties are visible to all scripts in the </w:t>
+      </w:r>
+      <w:r>
+        <w:rPr>
+          <w:rFonts w:ascii="Times New Roman" w:eastAsia="Times New Roman" w:hAnsi="Times New Roman" w:cs="Times New Roman"/>
+        </w:rPr>
+        <w:t xml:space="preserve">document </w:t>
+      </w:r>
+    </w:p>
+    <w:p>
+      <w:pPr>
+        <w:rPr>
+          <w:rFonts w:ascii="Times New Roman" w:eastAsia="Times New Roman" w:hAnsi="Times New Roman" w:cs="Times New Roman"/>
+        </w:rPr>
+      </w:pPr>
+    </w:p>
+    <w:p>
+      <w:pPr>
+        <w:rPr>
+          <w:rFonts w:ascii="Times New Roman" w:eastAsia="Times New Roman" w:hAnsi="Times New Roman" w:cs="Times New Roman"/>
+        </w:rPr>
+      </w:pPr>
+      <w:r>
+        <w:rPr>
+          <w:rFonts w:ascii="Times New Roman" w:eastAsia="Times New Roman" w:hAnsi="Times New Roman" w:cs="Times New Roman"/>
+        </w:rPr>
+        <w:t>Implicitly defined Window properties:</w:t>
+      </w:r>
+    </w:p>
+    <w:p>
+      <w:pPr>
+        <w:rPr>
+          <w:rFonts w:ascii="Times New Roman" w:eastAsia="Times New Roman" w:hAnsi="Times New Roman" w:cs="Times New Roman"/>
+        </w:rPr>
+      </w:pPr>
+      <w:r>
+        <w:rPr>
+          <w:rFonts w:ascii="Times New Roman" w:eastAsia="Times New Roman" w:hAnsi="Times New Roman" w:cs="Times New Roman"/>
+        </w:rPr>
+        <w:t>document - a reference to the Document object that the window displays</w:t>
+      </w:r>
+    </w:p>
+    <w:p>
+      <w:pPr>
+        <w:rPr>
+          <w:rFonts w:ascii="Times New Roman" w:eastAsia="Times New Roman" w:hAnsi="Times New Roman" w:cs="Times New Roman"/>
+        </w:rPr>
+      </w:pPr>
+      <w:r>
+        <w:rPr>
+          <w:rFonts w:ascii="Times New Roman" w:eastAsia="Times New Roman" w:hAnsi="Times New Roman" w:cs="Times New Roman"/>
+        </w:rPr>
+        <w:t>frames - an array of references to the frames of the document</w:t>
+      </w:r>
+    </w:p>
+    <w:p>
+      <w:pPr>
+        <w:rPr>
+          <w:rFonts w:ascii="Times New Roman" w:eastAsia="Times New Roman" w:hAnsi="Times New Roman" w:cs="Times New Roman"/>
+        </w:rPr>
+      </w:pPr>
+    </w:p>
+    <w:p>
+      <w:pPr>
+        <w:rPr>
+          <w:rFonts w:ascii="Times New Roman" w:eastAsia="Times New Roman" w:hAnsi="Times New Roman" w:cs="Times New Roman"/>
+        </w:rPr>
+      </w:pPr>
+      <w:r>
+        <w:rPr>
+          <w:rFonts w:ascii="Times New Roman" w:eastAsia="Times New Roman" w:hAnsi="Times New Roman" w:cs="Times New Roman"/>
+        </w:rPr>
+        <w:t>Every Document object has:</w:t>
+      </w:r>
+    </w:p>
+    <w:p>
+      <w:pPr>
+        <w:rPr>
+          <w:rFonts w:ascii="Times New Roman" w:eastAsia="Times New Roman" w:hAnsi="Times New Roman" w:cs="Times New Roman"/>
+        </w:rPr>
+      </w:pPr>
+      <w:r>
+        <w:rPr>
+          <w:rFonts w:ascii="Times New Roman" w:eastAsia="Times New Roman" w:hAnsi="Times New Roman" w:cs="Times New Roman"/>
+        </w:rPr>
+        <w:t>forms - an array of references to the forms of the document</w:t>
+      </w:r>
+    </w:p>
+    <w:p>
+      <w:pPr>
+        <w:rPr>
+          <w:rFonts w:ascii="Times New Roman" w:eastAsia="Times New Roman" w:hAnsi="Times New Roman" w:cs="Times New Roman"/>
+        </w:rPr>
+      </w:pPr>
+      <w:r>
+        <w:rPr>
+          <w:rFonts w:ascii="Times New Roman" w:eastAsia="Times New Roman" w:hAnsi="Times New Roman" w:cs="Times New Roman"/>
+        </w:rPr>
+        <w:t>Each Form object has an elements array, which has references to the form's elements</w:t>
+      </w:r>
+      <w:bookmarkStart w:id="0" w:name="_GoBack"/>
+      <w:bookmarkEnd w:id="0"/>
+    </w:p>
+    <w:p>
+      <w:pPr>
         <w:rPr>
           <w:rFonts w:ascii="Arial" w:eastAsia="Times New Roman" w:hAnsi="Arial" w:cs="Arial"/>
           <w:color w:val="242729"/>
@@ -28,8 +175,7 @@
           <w:szCs w:val="23"/>
           <w:shd w:val="clear" w:color="auto" w:fill="FFFFFF"/>
         </w:rPr>
-        <w:t>compiles the javascript code to native machine code instead of interpreting bytecode which gives a major performance boost to javascript (which is traditionally very slow compared to other high level languages).</w:t>
-      </w:r>
+      </w:pPr>
     </w:p>
     <w:p>
       <w:pPr>
@@ -212,8 +358,6 @@
         </w:rPr>
         <w:t>a</w:t>
       </w:r>
-      <w:bookmarkStart w:id="0" w:name="_GoBack"/>
-      <w:bookmarkEnd w:id="0"/>
       <w:r>
         <w:rPr>
           <w:rFonts w:ascii="Arial" w:eastAsia="Times New Roman" w:hAnsi="Arial" w:cs="Arial"/>
@@ -229,6 +373,112 @@
         <w:rPr>
           <w:rFonts w:ascii="Times New Roman" w:eastAsia="Times New Roman" w:hAnsi="Times New Roman" w:cs="Times New Roman"/>
         </w:rPr>
+      </w:pPr>
+    </w:p>
+    <w:p>
+      <w:pPr>
+        <w:jc w:val="center"/>
+      </w:pPr>
+      <w:r>
+        <w:t>JavaScript</w:t>
+      </w:r>
+      <w:r>
+        <w:t xml:space="preserve"> Runtime</w:t>
+      </w:r>
+      <w:r>
+        <w:t xml:space="preserve"> Environment</w:t>
+      </w:r>
+    </w:p>
+    <w:p>
+      <w:pPr>
+        <w:rPr>
+          <w:rFonts w:ascii="Arial" w:eastAsia="Times New Roman" w:hAnsi="Arial" w:cs="Arial"/>
+          <w:color w:val="242729"/>
+          <w:sz w:val="23"/>
+          <w:szCs w:val="23"/>
+          <w:shd w:val="clear" w:color="auto" w:fill="FFFFFF"/>
+        </w:rPr>
+      </w:pPr>
+      <w:r>
+        <w:rPr>
+          <w:rFonts w:ascii="Arial" w:eastAsia="Times New Roman" w:hAnsi="Arial" w:cs="Arial"/>
+          <w:color w:val="242729"/>
+          <w:sz w:val="23"/>
+          <w:szCs w:val="23"/>
+          <w:shd w:val="clear" w:color="auto" w:fill="FFFFFF"/>
+        </w:rPr>
+        <w:t xml:space="preserve">compiles the </w:t>
+      </w:r>
+      <w:proofErr w:type="spellStart"/>
+      <w:r>
+        <w:rPr>
+          <w:rFonts w:ascii="Arial" w:eastAsia="Times New Roman" w:hAnsi="Arial" w:cs="Arial"/>
+          <w:color w:val="242729"/>
+          <w:sz w:val="23"/>
+          <w:szCs w:val="23"/>
+          <w:shd w:val="clear" w:color="auto" w:fill="FFFFFF"/>
+        </w:rPr>
+        <w:t>javascript</w:t>
+      </w:r>
+      <w:proofErr w:type="spellEnd"/>
+      <w:r>
+        <w:rPr>
+          <w:rFonts w:ascii="Arial" w:eastAsia="Times New Roman" w:hAnsi="Arial" w:cs="Arial"/>
+          <w:color w:val="242729"/>
+          <w:sz w:val="23"/>
+          <w:szCs w:val="23"/>
+          <w:shd w:val="clear" w:color="auto" w:fill="FFFFFF"/>
+        </w:rPr>
+        <w:t xml:space="preserve"> code to native machine code instead of interpreting </w:t>
+      </w:r>
+      <w:proofErr w:type="spellStart"/>
+      <w:r>
+        <w:rPr>
+          <w:rFonts w:ascii="Arial" w:eastAsia="Times New Roman" w:hAnsi="Arial" w:cs="Arial"/>
+          <w:color w:val="242729"/>
+          <w:sz w:val="23"/>
+          <w:szCs w:val="23"/>
+          <w:shd w:val="clear" w:color="auto" w:fill="FFFFFF"/>
+        </w:rPr>
+        <w:t>bytecode</w:t>
+      </w:r>
+      <w:proofErr w:type="spellEnd"/>
+      <w:r>
+        <w:rPr>
+          <w:rFonts w:ascii="Arial" w:eastAsia="Times New Roman" w:hAnsi="Arial" w:cs="Arial"/>
+          <w:color w:val="242729"/>
+          <w:sz w:val="23"/>
+          <w:szCs w:val="23"/>
+          <w:shd w:val="clear" w:color="auto" w:fill="FFFFFF"/>
+        </w:rPr>
+        <w:t xml:space="preserve"> which gives a major performance boost to </w:t>
+      </w:r>
+      <w:proofErr w:type="spellStart"/>
+      <w:r>
+        <w:rPr>
+          <w:rFonts w:ascii="Arial" w:eastAsia="Times New Roman" w:hAnsi="Arial" w:cs="Arial"/>
+          <w:color w:val="242729"/>
+          <w:sz w:val="23"/>
+          <w:szCs w:val="23"/>
+          <w:shd w:val="clear" w:color="auto" w:fill="FFFFFF"/>
+        </w:rPr>
+        <w:t>javascript</w:t>
+      </w:r>
+      <w:proofErr w:type="spellEnd"/>
+      <w:r>
+        <w:rPr>
+          <w:rFonts w:ascii="Arial" w:eastAsia="Times New Roman" w:hAnsi="Arial" w:cs="Arial"/>
+          <w:color w:val="242729"/>
+          <w:sz w:val="23"/>
+          <w:szCs w:val="23"/>
+          <w:shd w:val="clear" w:color="auto" w:fill="FFFFFF"/>
+        </w:rPr>
+        <w:t xml:space="preserve"> (which is traditionally very slow compared to other high level languages).</w:t>
+      </w:r>
+    </w:p>
+    <w:p>
+      <w:pPr>
+        <w:jc w:val="center"/>
       </w:pPr>
     </w:p>
     <w:p>

</xml_diff>